<commit_message>
gatilho e modelo conceitual prontos
</commit_message>
<xml_diff>
--- a/Relatorio de requisito - Carlos Andre.docx
+++ b/Relatorio de requisito - Carlos Andre.docx
@@ -4524,9 +4524,9 @@
         </w:rPr>
         <w:drawing>
           <wp:inline distT="0" distB="0" distL="0" distR="0">
-            <wp:extent cx="5422790" cy="4286516"/>
-            <wp:effectExtent l="0" t="0" r="6985" b="0"/>
-            <wp:docPr id="1" name="Imagem 1" descr="D:\Users\BBLB\Documents\eclipse Workspace\EzfitEclipse\bd2 modelo Conceitual.jpg"/>
+            <wp:extent cx="5867400" cy="4361503"/>
+            <wp:effectExtent l="0" t="0" r="0" b="1270"/>
+            <wp:docPr id="2" name="Imagem 2" descr="D:\Users\BBLB\Documents\eclipse Workspace\EzfitEclipse\bd2 modelo Conceitual.jpg"/>
             <wp:cNvGraphicFramePr>
               <a:graphicFrameLocks xmlns:a="http://schemas.openxmlformats.org/drawingml/2006/main" noChangeAspect="1"/>
             </wp:cNvGraphicFramePr>
@@ -4539,7 +4539,7 @@
                       <a:picLocks noChangeAspect="1" noChangeArrowheads="1"/>
                     </pic:cNvPicPr>
                   </pic:nvPicPr>
-                  <pic:blipFill rotWithShape="1">
+                  <pic:blipFill>
                     <a:blip r:embed="rId6">
                       <a:extLst>
                         <a:ext uri="{28A0092B-C50C-407E-A947-70E740481C1C}">
@@ -4547,13 +4547,15 @@
                         </a:ext>
                       </a:extLst>
                     </a:blip>
-                    <a:srcRect l="7588"/>
-                    <a:stretch/>
+                    <a:srcRect/>
+                    <a:stretch>
+                      <a:fillRect/>
+                    </a:stretch>
                   </pic:blipFill>
                   <pic:spPr bwMode="auto">
                     <a:xfrm>
                       <a:off x="0" y="0"/>
-                      <a:ext cx="5422177" cy="4286032"/>
+                      <a:ext cx="5867400" cy="4361503"/>
                     </a:xfrm>
                     <a:prstGeom prst="rect">
                       <a:avLst/>
@@ -4562,11 +4564,6 @@
                     <a:ln>
                       <a:noFill/>
                     </a:ln>
-                    <a:extLst>
-                      <a:ext uri="{53640926-AAD7-44D8-BBD7-CCE9431645EC}">
-                        <a14:shadowObscured xmlns:a14="http://schemas.microsoft.com/office/drawing/2010/main"/>
-                      </a:ext>
-                    </a:extLst>
                   </pic:spPr>
                 </pic:pic>
               </a:graphicData>

</xml_diff>